<commit_message>
Final Draft of ChampDoc
</commit_message>
<xml_diff>
--- a/Doc/ChampionDoc/JB-Champion.docx
+++ b/Doc/ChampionDoc/JB-Champion.docx
@@ -28,31 +28,6 @@
         <w:tab/>
         <w:tab/>
         <w:t xml:space="preserve">Mark _____________________/50</w:t>
-      </w:r>
-    </w:p>
-    <w:p>
-      <w:pPr>
-        <w:ind w:left="720" w:firstLine="0"/>
-        <w:rPr/>
-      </w:pPr>
-      <w:r>
-        <w:rPr>
-          <w:rtl w:val="0"/>
-        </w:rPr>
-        <w:t xml:space="preserve">[</w:t>
-      </w:r>
-      <w:r>
-        <w:rPr>
-          <w:b w:val="1"/>
-          <w:rtl w:val="0"/>
-        </w:rPr>
-        <w:t xml:space="preserve">Instructions</w:t>
-      </w:r>
-      <w:r>
-        <w:rPr>
-          <w:rtl w:val="0"/>
-        </w:rPr>
-        <w:t xml:space="preserve">: Remove everything that is not a heading below and fill in with your own diagrams, etc.]</w:t>
       </w:r>
     </w:p>
     <w:p>
@@ -172,7 +147,7 @@
                   </pic:nvPicPr>
                   <pic:blipFill>
                     <a:blip r:embed="rId7"/>
-                    <a:srcRect b="0" l="0" r="0" t="0"/>
+                    <a:srcRect b="0" l="74" r="74" t="0"/>
                     <a:stretch>
                       <a:fillRect/>
                     </a:stretch>
@@ -367,7 +342,7 @@
         <w:rPr>
           <w:rtl w:val="0"/>
         </w:rPr>
-        <w:t xml:space="preserve"> Click/select “Buy a Weapon” </w:t>
+        <w:t xml:space="preserve"> Click/select “Buy a Weapon” or “Replenish Health”</w:t>
       </w:r>
     </w:p>
     <w:p>
@@ -387,7 +362,7 @@
         <w:rPr>
           <w:rtl w:val="0"/>
         </w:rPr>
-        <w:t xml:space="preserve"> Update the Player Information with New Weapon and respective money</w:t>
+        <w:t xml:space="preserve"> Update the Player Information with New Weapon/ New Health and respective money</w:t>
       </w:r>
     </w:p>
     <w:p>
@@ -421,7 +396,7 @@
           <w:b w:val="1"/>
           <w:rtl w:val="0"/>
         </w:rPr>
-        <w:t xml:space="preserve">Step 1:</w:t>
+        <w:t xml:space="preserve">Step 3:</w:t>
       </w:r>
       <w:r>
         <w:rPr>
@@ -513,6 +488,222 @@
           <w:rtl w:val="0"/>
         </w:rPr>
         <w:t xml:space="preserve">*The priorities are 1 = must have, 2 = essential, 3 = nice to have.</w:t>
+      </w:r>
+    </w:p>
+    <w:p>
+      <w:pPr>
+        <w:spacing w:after="0" w:lineRule="auto"/>
+        <w:ind w:left="720" w:firstLine="0"/>
+        <w:rPr/>
+      </w:pPr>
+      <w:r>
+        <w:rPr>
+          <w:rtl w:val="0"/>
+        </w:rPr>
+      </w:r>
+    </w:p>
+    <w:p>
+      <w:pPr>
+        <w:spacing w:after="0" w:lineRule="auto"/>
+        <w:ind w:left="720" w:firstLine="0"/>
+        <w:rPr/>
+      </w:pPr>
+      <w:r>
+        <w:rPr>
+          <w:rtl w:val="0"/>
+        </w:rPr>
+      </w:r>
+    </w:p>
+    <w:p>
+      <w:pPr>
+        <w:spacing w:after="0" w:lineRule="auto"/>
+        <w:ind w:left="720" w:firstLine="0"/>
+        <w:rPr/>
+      </w:pPr>
+      <w:r>
+        <w:rPr>
+          <w:rtl w:val="0"/>
+        </w:rPr>
+      </w:r>
+    </w:p>
+    <w:p>
+      <w:pPr>
+        <w:spacing w:after="0" w:lineRule="auto"/>
+        <w:ind w:left="720" w:firstLine="0"/>
+        <w:rPr/>
+      </w:pPr>
+      <w:r>
+        <w:rPr>
+          <w:rtl w:val="0"/>
+        </w:rPr>
+      </w:r>
+    </w:p>
+    <w:p>
+      <w:pPr>
+        <w:spacing w:after="0" w:lineRule="auto"/>
+        <w:ind w:left="720" w:firstLine="0"/>
+        <w:rPr/>
+      </w:pPr>
+      <w:r>
+        <w:rPr>
+          <w:rtl w:val="0"/>
+        </w:rPr>
+      </w:r>
+    </w:p>
+    <w:p>
+      <w:pPr>
+        <w:spacing w:after="0" w:lineRule="auto"/>
+        <w:ind w:left="720" w:firstLine="0"/>
+        <w:rPr/>
+      </w:pPr>
+      <w:r>
+        <w:rPr>
+          <w:rtl w:val="0"/>
+        </w:rPr>
+      </w:r>
+    </w:p>
+    <w:p>
+      <w:pPr>
+        <w:spacing w:after="0" w:lineRule="auto"/>
+        <w:ind w:left="720" w:firstLine="0"/>
+        <w:rPr/>
+      </w:pPr>
+      <w:r>
+        <w:rPr>
+          <w:rtl w:val="0"/>
+        </w:rPr>
+      </w:r>
+    </w:p>
+    <w:p>
+      <w:pPr>
+        <w:spacing w:after="0" w:lineRule="auto"/>
+        <w:ind w:left="720" w:firstLine="0"/>
+        <w:rPr/>
+      </w:pPr>
+      <w:r>
+        <w:rPr>
+          <w:rtl w:val="0"/>
+        </w:rPr>
+      </w:r>
+    </w:p>
+    <w:p>
+      <w:pPr>
+        <w:spacing w:after="0" w:lineRule="auto"/>
+        <w:ind w:left="720" w:firstLine="0"/>
+        <w:rPr/>
+      </w:pPr>
+      <w:r>
+        <w:rPr>
+          <w:rtl w:val="0"/>
+        </w:rPr>
+      </w:r>
+    </w:p>
+    <w:p>
+      <w:pPr>
+        <w:spacing w:after="0" w:lineRule="auto"/>
+        <w:ind w:left="720" w:firstLine="0"/>
+        <w:rPr/>
+      </w:pPr>
+      <w:r>
+        <w:rPr>
+          <w:rtl w:val="0"/>
+        </w:rPr>
+      </w:r>
+    </w:p>
+    <w:p>
+      <w:pPr>
+        <w:spacing w:after="0" w:lineRule="auto"/>
+        <w:ind w:left="720" w:firstLine="0"/>
+        <w:rPr/>
+      </w:pPr>
+      <w:r>
+        <w:rPr>
+          <w:rtl w:val="0"/>
+        </w:rPr>
+      </w:r>
+    </w:p>
+    <w:p>
+      <w:pPr>
+        <w:spacing w:after="0" w:lineRule="auto"/>
+        <w:ind w:left="720" w:firstLine="0"/>
+        <w:rPr/>
+      </w:pPr>
+      <w:r>
+        <w:rPr>
+          <w:rtl w:val="0"/>
+        </w:rPr>
+      </w:r>
+    </w:p>
+    <w:p>
+      <w:pPr>
+        <w:spacing w:after="0" w:lineRule="auto"/>
+        <w:ind w:left="720" w:firstLine="0"/>
+        <w:rPr/>
+      </w:pPr>
+      <w:r>
+        <w:rPr>
+          <w:rtl w:val="0"/>
+        </w:rPr>
+      </w:r>
+    </w:p>
+    <w:p>
+      <w:pPr>
+        <w:spacing w:after="0" w:lineRule="auto"/>
+        <w:ind w:left="720" w:firstLine="0"/>
+        <w:rPr/>
+      </w:pPr>
+      <w:r>
+        <w:rPr>
+          <w:rtl w:val="0"/>
+        </w:rPr>
+      </w:r>
+    </w:p>
+    <w:p>
+      <w:pPr>
+        <w:spacing w:after="0" w:lineRule="auto"/>
+        <w:ind w:left="720" w:firstLine="0"/>
+        <w:rPr/>
+      </w:pPr>
+      <w:r>
+        <w:rPr>
+          <w:rtl w:val="0"/>
+        </w:rPr>
+      </w:r>
+    </w:p>
+    <w:p>
+      <w:pPr>
+        <w:spacing w:after="0" w:lineRule="auto"/>
+        <w:ind w:left="720" w:firstLine="0"/>
+        <w:rPr/>
+      </w:pPr>
+      <w:r>
+        <w:rPr>
+          <w:rtl w:val="0"/>
+        </w:rPr>
+      </w:r>
+    </w:p>
+    <w:p>
+      <w:pPr>
+        <w:spacing w:after="0" w:lineRule="auto"/>
+        <w:ind w:left="720" w:firstLine="0"/>
+        <w:rPr/>
+      </w:pPr>
+      <w:r>
+        <w:rPr>
+          <w:rtl w:val="0"/>
+        </w:rPr>
+      </w:r>
+    </w:p>
+    <w:p>
+      <w:pPr>
+        <w:spacing w:after="0" w:lineRule="auto"/>
+        <w:ind w:left="720" w:firstLine="0"/>
+        <w:rPr/>
+      </w:pPr>
+      <w:r>
+        <w:rPr>
+          <w:rtl w:val="0"/>
+        </w:rPr>
       </w:r>
     </w:p>
     <w:p>
@@ -665,12 +856,12 @@
             <wp:extent cx="5943600" cy="4241800"/>
             <wp:effectExtent b="0" l="0" r="0" t="0"/>
             <wp:wrapTopAndBottom distB="114300" distT="114300"/>
-            <wp:docPr id="7" name="image4.png"/>
+            <wp:docPr id="7" name="image5.png"/>
             <a:graphic>
               <a:graphicData uri="http://schemas.openxmlformats.org/drawingml/2006/picture">
                 <pic:pic>
                   <pic:nvPicPr>
-                    <pic:cNvPr id="0" name="image4.png"/>
+                    <pic:cNvPr id="0" name="image5.png"/>
                     <pic:cNvPicPr preferRelativeResize="0"/>
                   </pic:nvPicPr>
                   <pic:blipFill>
@@ -743,6 +934,17 @@
         <w:rPr>
           <w:rtl w:val="0"/>
         </w:rPr>
+        <w:t xml:space="preserve">Display NPC.dialogue;</w:t>
+      </w:r>
+    </w:p>
+    <w:p>
+      <w:pPr>
+        <w:rPr/>
+      </w:pPr>
+      <w:r>
+        <w:rPr>
+          <w:rtl w:val="0"/>
+        </w:rPr>
         <w:t xml:space="preserve">Update Location to Player Data;</w:t>
       </w:r>
     </w:p>
@@ -771,6 +973,17 @@
           <w:rtl w:val="0"/>
         </w:rPr>
         <w:t xml:space="preserve">Get player.position;</w:t>
+      </w:r>
+    </w:p>
+    <w:p>
+      <w:pPr>
+        <w:rPr/>
+      </w:pPr>
+      <w:r>
+        <w:rPr>
+          <w:rtl w:val="0"/>
+        </w:rPr>
+        <w:t xml:space="preserve">Display NPC.dialogue;</w:t>
       </w:r>
     </w:p>
     <w:p>
@@ -1181,7 +1394,7 @@
         <w:rPr>
           <w:rtl w:val="0"/>
         </w:rPr>
-        <w:t xml:space="preserve">To automate this, I could simulate player info. Health would be randomly chosen between 1-10, as well as weapons 1-5 (I am not sure how many weapons you will be able to hold in this game. For the sake of the experiment, let’s assume a player can hold 5 weapons). In addition, the player would have anywhere between 1-500 gold (or honey).</w:t>
+        <w:t xml:space="preserve">To automate this, I could simulate player info. Health would be chosen between 1-10, as well as weapons 1-5 (I am not sure how many weapons you will be able to hold in this game. For the sake of the experiment, let’s assume a player can hold 5 weapons). In addition, the player would have anywhere between 1-500 gold (or honey). Health, Weapons, and Gold would be simulated in 3 ways: One in which the values are at their lowest (minimum), one where the values are average, and one when the values are at their maximum.</w:t>
       </w:r>
     </w:p>
     <w:p>
@@ -1313,6 +1526,48 @@
           <w:rtl w:val="0"/>
         </w:rPr>
       </w:r>
+      <w:r>
+        <w:drawing>
+          <wp:anchor allowOverlap="1" behindDoc="0" distB="114300" distT="114300" distL="114300" distR="114300" hidden="0" layoutInCell="1" locked="0" relativeHeight="0" simplePos="0">
+            <wp:simplePos x="0" y="0"/>
+            <wp:positionH relativeFrom="column">
+              <wp:posOffset>-6409266</wp:posOffset>
+            </wp:positionH>
+            <wp:positionV relativeFrom="paragraph">
+              <wp:posOffset>215900</wp:posOffset>
+            </wp:positionV>
+            <wp:extent cx="18345150" cy="10589380"/>
+            <wp:effectExtent b="0" l="0" r="0" t="0"/>
+            <wp:wrapNone/>
+            <wp:docPr id="5" name="image2.png"/>
+            <a:graphic>
+              <a:graphicData uri="http://schemas.openxmlformats.org/drawingml/2006/picture">
+                <pic:pic>
+                  <pic:nvPicPr>
+                    <pic:cNvPr id="0" name="image2.png"/>
+                    <pic:cNvPicPr preferRelativeResize="0"/>
+                  </pic:nvPicPr>
+                  <pic:blipFill>
+                    <a:blip r:embed="rId11"/>
+                    <a:srcRect b="-223726" l="-70209" r="-64794" t="-147735"/>
+                    <a:stretch>
+                      <a:fillRect/>
+                    </a:stretch>
+                  </pic:blipFill>
+                  <pic:spPr>
+                    <a:xfrm>
+                      <a:off x="0" y="0"/>
+                      <a:ext cx="18345150" cy="10589380"/>
+                    </a:xfrm>
+                    <a:prstGeom prst="rect"/>
+                    <a:ln/>
+                  </pic:spPr>
+                </pic:pic>
+              </a:graphicData>
+            </a:graphic>
+          </wp:anchor>
+        </w:drawing>
+      </w:r>
     </w:p>
     <w:p>
       <w:pPr>
@@ -1324,7 +1579,7 @@
         <w:rPr>
           <w:rtl w:val="0"/>
         </w:rPr>
-        <w:t xml:space="preserve">Pert diagram</w:t>
+        <w:t xml:space="preserve">Pert diagram and Gantt Timeline</w:t>
       </w:r>
     </w:p>
     <w:p>
@@ -1337,17 +1592,17 @@
           <wp:inline distB="114300" distT="114300" distL="114300" distR="114300">
             <wp:extent cx="5943600" cy="2806700"/>
             <wp:effectExtent b="0" l="0" r="0" t="0"/>
-            <wp:docPr id="8" name="image5.png"/>
+            <wp:docPr id="8" name="image4.png"/>
             <a:graphic>
               <a:graphicData uri="http://schemas.openxmlformats.org/drawingml/2006/picture">
                 <pic:pic>
                   <pic:nvPicPr>
-                    <pic:cNvPr id="0" name="image5.png"/>
+                    <pic:cNvPr id="0" name="image4.png"/>
                     <pic:cNvPicPr preferRelativeResize="0"/>
                   </pic:nvPicPr>
                   <pic:blipFill>
-                    <a:blip r:embed="rId11"/>
-                    <a:srcRect b="0" l="0" r="0" t="0"/>
+                    <a:blip r:embed="rId12"/>
+                    <a:srcRect b="0" l="104" r="104" t="0"/>
                     <a:stretch>
                       <a:fillRect/>
                     </a:stretch>
@@ -1370,48 +1625,6 @@
         <w:rPr>
           <w:rtl w:val="0"/>
         </w:rPr>
-      </w:r>
-      <w:r>
-        <w:drawing>
-          <wp:anchor allowOverlap="1" behindDoc="0" distB="114300" distT="114300" distL="114300" distR="114300" hidden="0" layoutInCell="1" locked="0" relativeHeight="0" simplePos="0">
-            <wp:simplePos x="0" y="0"/>
-            <wp:positionH relativeFrom="column">
-              <wp:posOffset>-6286499</wp:posOffset>
-            </wp:positionH>
-            <wp:positionV relativeFrom="paragraph">
-              <wp:posOffset>333375</wp:posOffset>
-            </wp:positionV>
-            <wp:extent cx="18835688" cy="6734175"/>
-            <wp:effectExtent b="0" l="0" r="0" t="0"/>
-            <wp:wrapNone/>
-            <wp:docPr id="5" name="image2.png"/>
-            <a:graphic>
-              <a:graphicData uri="http://schemas.openxmlformats.org/drawingml/2006/picture">
-                <pic:pic>
-                  <pic:nvPicPr>
-                    <pic:cNvPr id="0" name="image2.png"/>
-                    <pic:cNvPicPr preferRelativeResize="0"/>
-                  </pic:nvPicPr>
-                  <pic:blipFill>
-                    <a:blip r:embed="rId12"/>
-                    <a:srcRect b="-69801" l="-68091" r="-70389" t="-126207"/>
-                    <a:stretch>
-                      <a:fillRect/>
-                    </a:stretch>
-                  </pic:blipFill>
-                  <pic:spPr>
-                    <a:xfrm>
-                      <a:off x="0" y="0"/>
-                      <a:ext cx="18835688" cy="6734175"/>
-                    </a:xfrm>
-                    <a:prstGeom prst="rect"/>
-                    <a:ln/>
-                  </pic:spPr>
-                </pic:pic>
-              </a:graphicData>
-            </a:graphic>
-          </wp:anchor>
-        </w:drawing>
       </w:r>
     </w:p>
     <w:p>
@@ -2229,7 +2442,7 @@
 
 <file path=customXML/item1.xml><?xml version="1.0" encoding="utf-8"?>
 <go:gDocsCustomXmlDataStorage xmlns:go="http://customooxmlschemas.google.com/" xmlns:r="http://schemas.openxmlformats.org/officeDocument/2006/relationships">
-  <go:docsCustomData xmlns:go="http://customooxmlschemas.google.com/" roundtripDataSignature="AMtx7mhXsFdRpMCKA8XU9RzFTRFB06ENqw==">AMUW2mV0emmHnHsBe8kSHyrfL53RcfwY3R/lBBVLxv+DHYpFOTnSBm2yEUfyBSJU1y2mBZny60EvVuCOsFYSpMsxgfxGEdrqyNm1xOzMoF7oh/7hwMAULNs=</go:docsCustomData>
+  <go:docsCustomData xmlns:go="http://customooxmlschemas.google.com/" roundtripDataSignature="AMtx7mhXsFdRpMCKA8XU9RzFTRFB06ENqw==">AMUW2mXTUO9s66o39mQ8SrvJ0hcHWmJUJ126AkZQv+uzxKZrbNFA/kVGilWJ7D5ds1CigCDAofWMGS0Tu+7KDBNmf/8wuTaBEeJmeVuA/Fs07UYc9eZY7hc=</go:docsCustomData>
 </go:gDocsCustomXmlDataStorage>
 </file>
 

</xml_diff>